<commit_message>
Creating Article 1 and 2 On the Dom, and daily cartoon update
</commit_message>
<xml_diff>
--- a/Articles/2024/Learn-the-Dom/1 Append Text to the Body.docx
+++ b/Articles/2024/Learn-the-Dom/1 Append Text to the Body.docx
@@ -21,179 +21,53 @@
           <w:rPr>
             <w:rStyle w:val="Hyperlink"/>
           </w:rPr>
-          <w:t>https://www.youtube.com/watch?v=y17RuWkWdn8</w:t>
+          <w:t>https://www.youtube.com/watch?v</w:t>
+        </w:r>
+        <w:r>
+          <w:rPr>
+            <w:rStyle w:val="Hyperlink"/>
+          </w:rPr>
+          <w:t>=</w:t>
+        </w:r>
+        <w:r>
+          <w:rPr>
+            <w:rStyle w:val="Hyperlink"/>
+          </w:rPr>
+          <w:t>y17RuWkWdn8</w:t>
         </w:r>
       </w:hyperlink>
-    </w:p>
-    <w:p>
-      <w:pPr>
-        <w:rPr>
-          <w:rStyle w:val="Hyperlink"/>
-        </w:rPr>
-      </w:pPr>
     </w:p>
     <w:p>
       <w:pPr>
         <w:pStyle w:val="Heading1"/>
       </w:pPr>
       <w:r>
-        <w:t>Link to a script file</w:t>
-      </w:r>
-    </w:p>
-    <w:p>
-      <w:r>
-        <w:t>To start out with one of the most important things is to make sure that your html file is linked to a script file.</w:t>
-      </w:r>
-    </w:p>
-    <w:p>
-      <w:r>
-        <w:t xml:space="preserve">to link to a script file, we use the word script in angle braces. Then we shorten the word source to just 3 letters. </w:t>
-      </w:r>
-    </w:p>
-    <w:p>
-      <w:pPr>
-        <w:rPr>
-          <w:b/>
-          <w:bCs/>
-          <w:color w:val="2F5496" w:themeColor="accent1" w:themeShade="BF"/>
-          <w:sz w:val="40"/>
-          <w:szCs w:val="40"/>
-        </w:rPr>
-      </w:pPr>
-      <w:r>
-        <w:rPr>
-          <w:b/>
-          <w:bCs/>
-          <w:color w:val="2F5496" w:themeColor="accent1" w:themeShade="BF"/>
-          <w:sz w:val="40"/>
-          <w:szCs w:val="40"/>
-        </w:rPr>
-        <w:t>src</w:t>
-      </w:r>
-    </w:p>
-    <w:p>
-      <w:pPr>
-        <w:rPr>
-          <w:b/>
-          <w:bCs/>
-          <w:color w:val="2F5496" w:themeColor="accent1" w:themeShade="BF"/>
-          <w:sz w:val="40"/>
-          <w:szCs w:val="40"/>
-        </w:rPr>
-      </w:pPr>
-      <w:r>
-        <w:t xml:space="preserve">we use an equal sign and inside quotation marks we use the name of the script file with the extension of </w:t>
-      </w:r>
-      <w:r>
-        <w:rPr>
-          <w:b/>
-          <w:bCs/>
-          <w:color w:val="2F5496" w:themeColor="accent1" w:themeShade="BF"/>
-          <w:sz w:val="40"/>
-          <w:szCs w:val="40"/>
-        </w:rPr>
-        <w:t>.js</w:t>
-      </w:r>
-    </w:p>
-    <w:p>
-      <w:r>
-        <w:rPr>
-          <w:rStyle w:val="BigDarkBoldChar"/>
-        </w:rPr>
-        <w:t>defer:</w:t>
-      </w:r>
-      <w:r>
-        <w:t xml:space="preserve"> after the script file, you will see the word defer-</w:t>
-      </w:r>
-    </w:p>
-    <w:p>
-      <w:pPr>
-        <w:rPr>
-          <w:lang w:val="en"/>
-        </w:rPr>
-      </w:pPr>
-      <w:r>
-        <w:rPr>
-          <w:lang w:val="en"/>
-        </w:rPr>
-        <w:t>If the </w:t>
-      </w:r>
-      <w:r>
-        <w:rPr>
-          <w:b/>
-          <w:bCs/>
-          <w:lang w:val="en"/>
-        </w:rPr>
-        <w:t>defer</w:t>
-      </w:r>
-      <w:r>
-        <w:rPr>
-          <w:lang w:val="en"/>
-        </w:rPr>
-        <w:t> attribute is set, it specifies that the </w:t>
-      </w:r>
-      <w:r>
-        <w:rPr>
-          <w:b/>
-          <w:bCs/>
-          <w:lang w:val="en"/>
-        </w:rPr>
-        <w:t>script</w:t>
-      </w:r>
-      <w:r>
-        <w:rPr>
-          <w:lang w:val="en"/>
-        </w:rPr>
-        <w:t xml:space="preserve"> is downloaded in parallel to </w:t>
-      </w:r>
-      <w:r>
-        <w:rPr>
-          <w:lang w:val="en"/>
-        </w:rPr>
-        <w:t>analyzing or (parsing)</w:t>
-      </w:r>
-      <w:r>
-        <w:rPr>
-          <w:lang w:val="en"/>
-        </w:rPr>
-        <w:t xml:space="preserve"> the page, and executed after the page has finished </w:t>
-      </w:r>
-      <w:r>
-        <w:rPr>
-          <w:lang w:val="en"/>
-        </w:rPr>
-        <w:t>analyzing (</w:t>
-      </w:r>
-      <w:r>
-        <w:rPr>
-          <w:lang w:val="en"/>
-        </w:rPr>
-        <w:t>parsing</w:t>
-      </w:r>
-      <w:r>
-        <w:rPr>
-          <w:lang w:val="en"/>
-        </w:rPr>
-        <w:t>)</w:t>
-      </w:r>
-      <w:r>
-        <w:rPr>
-          <w:lang w:val="en"/>
-        </w:rPr>
-        <w:t>.</w:t>
-      </w:r>
-    </w:p>
-    <w:p/>
-    <w:p>
-      <w:r>
-        <w:rPr>
-          <w:noProof/>
-        </w:rPr>
+        <w:t>Adding the files</w:t>
+      </w:r>
+    </w:p>
+    <w:p>
+      <w:r>
+        <w:t>In Visual Studio Code</w:t>
+      </w:r>
+    </w:p>
+    <w:p>
+      <w:r>
+        <w:t xml:space="preserve">Create a file, and call it </w:t>
+      </w:r>
+      <w:r>
+        <w:t>index</w:t>
+      </w:r>
+      <w:r>
+        <w:t>.html</w:t>
+      </w:r>
+    </w:p>
+    <w:p>
+      <w:r>
         <w:drawing>
-          <wp:inline distT="0" distB="0" distL="0" distR="0" wp14:anchorId="09B9088A" wp14:editId="1A895839">
-            <wp:extent cx="3658111" cy="2038635"/>
+          <wp:inline distT="0" distB="0" distL="0" distR="0" wp14:anchorId="58CEBD4C" wp14:editId="0E40FA3C">
+            <wp:extent cx="2876951" cy="1695687"/>
             <wp:effectExtent l="0" t="0" r="0" b="0"/>
-            <wp:docPr id="12525346" name="Picture 1"/>
+            <wp:docPr id="1624342795" name="Picture 1"/>
             <wp:cNvGraphicFramePr>
               <a:graphicFrameLocks xmlns:a="http://schemas.openxmlformats.org/drawingml/2006/main" noChangeAspect="1"/>
             </wp:cNvGraphicFramePr>
@@ -201,7 +75,7 @@
               <a:graphicData uri="http://schemas.openxmlformats.org/drawingml/2006/picture">
                 <pic:pic xmlns:pic="http://schemas.openxmlformats.org/drawingml/2006/picture">
                   <pic:nvPicPr>
-                    <pic:cNvPr id="12525346" name=""/>
+                    <pic:cNvPr id="1624342795" name=""/>
                     <pic:cNvPicPr/>
                   </pic:nvPicPr>
                   <pic:blipFill>
@@ -213,7 +87,7 @@
                   <pic:spPr>
                     <a:xfrm>
                       <a:off x="0" y="0"/>
-                      <a:ext cx="3658111" cy="2038635"/>
+                      <a:ext cx="2876951" cy="1695687"/>
                     </a:xfrm>
                     <a:prstGeom prst="rect">
                       <a:avLst/>
@@ -229,147 +103,70 @@
     <w:p/>
     <w:p>
       <w:pPr>
-        <w:pStyle w:val="BoldTeal"/>
+        <w:keepNext/>
+        <w:keepLines/>
+        <w:spacing w:before="480" w:after="240"/>
+        <w:outlineLvl w:val="0"/>
+        <w:rPr>
+          <w:rFonts w:asciiTheme="majorHAnsi" w:eastAsiaTheme="majorEastAsia" w:hAnsiTheme="majorHAnsi" w:cstheme="majorBidi"/>
+          <w:b/>
+          <w:bCs/>
+          <w:color w:val="2F5496" w:themeColor="accent1" w:themeShade="BF"/>
+          <w:kern w:val="2"/>
+          <w:sz w:val="28"/>
+          <w:szCs w:val="28"/>
+          <w14:ligatures w14:val="standardContextual"/>
+        </w:rPr>
       </w:pPr>
-      <w:r>
-        <w:lastRenderedPageBreak/>
-        <w:t xml:space="preserve">The script file </w:t>
-      </w:r>
-    </w:p>
-    <w:p>
-      <w:r>
-        <w:t xml:space="preserve">You will now need to create a script file. </w:t>
-      </w:r>
-    </w:p>
-    <w:p>
-      <w:r>
-        <w:t>Inside of Visual Studio Code:</w:t>
-      </w:r>
-    </w:p>
-    <w:p>
-      <w:r>
-        <w:t>New file</w:t>
-      </w:r>
-    </w:p>
-    <w:p>
-      <w:r>
-        <w:t>Name your new file</w:t>
-      </w:r>
+      <w:bookmarkStart w:id="0" w:name="_Toc161569910"/>
+      <w:r>
+        <w:rPr>
+          <w:rFonts w:asciiTheme="majorHAnsi" w:eastAsiaTheme="majorEastAsia" w:hAnsiTheme="majorHAnsi" w:cstheme="majorBidi"/>
+          <w:b/>
+          <w:bCs/>
+          <w:color w:val="2F5496" w:themeColor="accent1" w:themeShade="BF"/>
+          <w:kern w:val="2"/>
+          <w:sz w:val="28"/>
+          <w:szCs w:val="28"/>
+          <w14:ligatures w14:val="standardContextual"/>
+        </w:rPr>
+        <w:t>Emmet Short cut for creating HTML Boiler Plate code</w:t>
+      </w:r>
+      <w:bookmarkEnd w:id="0"/>
     </w:p>
     <w:p>
       <w:pPr>
-        <w:pStyle w:val="BoldTeal"/>
+        <w:rPr>
+          <w:kern w:val="2"/>
+          <w14:ligatures w14:val="standardContextual"/>
+        </w:rPr>
       </w:pPr>
       <w:r>
-        <w:t>script.js</w:t>
+        <w:rPr>
+          <w:kern w:val="2"/>
+          <w14:ligatures w14:val="standardContextual"/>
+        </w:rPr>
+        <w:t>Shift-exclamation-Enter will give you the boiler plate code</w:t>
       </w:r>
     </w:p>
     <w:p>
       <w:pPr>
-        <w:pStyle w:val="Heading1"/>
+        <w:rPr>
+          <w:kern w:val="2"/>
+          <w14:ligatures w14:val="standardContextual"/>
+        </w:rPr>
       </w:pPr>
       <w:r>
-        <w:t>Messing with the body of the document</w:t>
-      </w:r>
-    </w:p>
-    <w:p>
-      <w:r>
-        <w:t xml:space="preserve">if we create a </w:t>
-      </w:r>
-      <w:r>
-        <w:rPr>
-          <w:rStyle w:val="BlueBoldenChar"/>
-          <w:rFonts w:eastAsiaTheme="minorHAnsi"/>
-        </w:rPr>
-        <w:t>constant,</w:t>
-      </w:r>
-      <w:r>
-        <w:t xml:space="preserve"> it is a type of variable that cannot be messed with. Which means it does not change like a regular variable does. This means that, and it always means that. So, we are going to create a </w:t>
-      </w:r>
-      <w:r>
-        <w:rPr>
-          <w:rStyle w:val="BoldMaroonListChar"/>
-        </w:rPr>
-        <w:t xml:space="preserve">constant </w:t>
-      </w:r>
-      <w:r>
-        <w:t xml:space="preserve">called </w:t>
-      </w:r>
-      <w:r>
-        <w:rPr>
-          <w:rStyle w:val="BlueBoldenChar"/>
-          <w:rFonts w:eastAsiaTheme="minorHAnsi"/>
-        </w:rPr>
-        <w:t>body</w:t>
-      </w:r>
-      <w:r>
-        <w:t xml:space="preserve"> and set it to something, and that something is what body will always mean in this document. Because we said so.</w:t>
-      </w:r>
-    </w:p>
-    <w:p>
-      <w:r>
-        <w:rPr>
-          <w:rStyle w:val="BigDarkBoldChar"/>
-        </w:rPr>
-        <w:t>Append:</w:t>
-      </w:r>
-      <w:r>
-        <w:t xml:space="preserve"> </w:t>
-      </w:r>
-      <w:r>
-        <w:rPr>
-          <w:rStyle w:val="BlueBoldenChar"/>
-          <w:rFonts w:eastAsiaTheme="minorHAnsi"/>
-        </w:rPr>
-        <w:t>append</w:t>
-      </w:r>
-      <w:r>
-        <w:t xml:space="preserve"> is the method that we use to add elements to the body. So, every time we say the word </w:t>
-      </w:r>
-      <w:r>
-        <w:rPr>
-          <w:rStyle w:val="BlueBoldenChar"/>
-          <w:rFonts w:eastAsiaTheme="minorHAnsi"/>
-        </w:rPr>
-        <w:t>append</w:t>
-      </w:r>
-      <w:r>
-        <w:t xml:space="preserve">, we are adding something to the body. With using just </w:t>
-      </w:r>
-      <w:r>
-        <w:rPr>
-          <w:rStyle w:val="BlueBoldenChar"/>
-          <w:rFonts w:eastAsiaTheme="minorHAnsi"/>
-        </w:rPr>
-        <w:t>append</w:t>
-      </w:r>
-      <w:r>
-        <w:t xml:space="preserve">, we can append a string. There is also </w:t>
-      </w:r>
-      <w:r>
-        <w:rPr>
-          <w:rStyle w:val="BlueBoldenChar"/>
-          <w:rFonts w:eastAsiaTheme="minorHAnsi"/>
-        </w:rPr>
-        <w:t>append child</w:t>
-      </w:r>
-      <w:r>
-        <w:t>, but lets just use the append method to print something into our document where we can view it.</w:t>
-      </w:r>
-    </w:p>
-    <w:p>
-      <w:pPr>
-        <w:ind w:hanging="990"/>
-      </w:pPr>
-      <w:r>
         <w:rPr>
           <w:noProof/>
+          <w:kern w:val="2"/>
+          <w14:ligatures w14:val="standardContextual"/>
         </w:rPr>
         <w:drawing>
-          <wp:inline distT="0" distB="0" distL="0" distR="0" wp14:anchorId="0DC164A2" wp14:editId="1B0FBB82">
-            <wp:extent cx="7320013" cy="1114425"/>
-            <wp:effectExtent l="38100" t="38100" r="90805" b="85725"/>
-            <wp:docPr id="850747362" name="Picture 1"/>
+          <wp:inline distT="0" distB="0" distL="0" distR="0" wp14:anchorId="5F73A72A" wp14:editId="127B8BD4">
+            <wp:extent cx="4738370" cy="2561150"/>
+            <wp:effectExtent l="76200" t="76200" r="138430" b="125095"/>
+            <wp:docPr id="1689148387" name="Picture 2"/>
             <wp:cNvGraphicFramePr>
               <a:graphicFrameLocks xmlns:a="http://schemas.openxmlformats.org/drawingml/2006/main" noChangeAspect="1"/>
             </wp:cNvGraphicFramePr>
@@ -377,11 +174,250 @@
               <a:graphicData uri="http://schemas.openxmlformats.org/drawingml/2006/picture">
                 <pic:pic xmlns:pic="http://schemas.openxmlformats.org/drawingml/2006/picture">
                   <pic:nvPicPr>
-                    <pic:cNvPr id="850747362" name=""/>
+                    <pic:cNvPr id="1689148387" name="Picture 2"/>
+                    <pic:cNvPicPr>
+                      <a:picLocks noChangeAspect="1" noChangeArrowheads="1"/>
+                    </pic:cNvPicPr>
+                  </pic:nvPicPr>
+                  <pic:blipFill>
+                    <a:blip r:embed="rId7">
+                      <a:extLst>
+                        <a:ext uri="{28A0092B-C50C-407E-A947-70E740481C1C}">
+                          <a14:useLocalDpi xmlns:a14="http://schemas.microsoft.com/office/drawing/2010/main" val="0"/>
+                        </a:ext>
+                      </a:extLst>
+                    </a:blip>
+                    <a:stretch>
+                      <a:fillRect/>
+                    </a:stretch>
+                  </pic:blipFill>
+                  <pic:spPr bwMode="auto">
+                    <a:xfrm>
+                      <a:off x="0" y="0"/>
+                      <a:ext cx="4748058" cy="2566386"/>
+                    </a:xfrm>
+                    <a:prstGeom prst="rect">
+                      <a:avLst/>
+                    </a:prstGeom>
+                    <a:ln w="38100" cap="sq">
+                      <a:solidFill>
+                        <a:srgbClr val="000000"/>
+                      </a:solidFill>
+                      <a:prstDash val="solid"/>
+                      <a:miter lim="800000"/>
+                    </a:ln>
+                    <a:effectLst>
+                      <a:outerShdw blurRad="50800" dist="38100" dir="2700000" algn="tl" rotWithShape="0">
+                        <a:srgbClr val="000000">
+                          <a:alpha val="43000"/>
+                        </a:srgbClr>
+                      </a:outerShdw>
+                    </a:effectLst>
+                  </pic:spPr>
+                </pic:pic>
+              </a:graphicData>
+            </a:graphic>
+          </wp:inline>
+        </w:drawing>
+      </w:r>
+    </w:p>
+    <w:p>
+      <w:pPr>
+        <w:rPr>
+          <w:kern w:val="2"/>
+          <w14:ligatures w14:val="standardContextual"/>
+        </w:rPr>
+      </w:pPr>
+    </w:p>
+    <w:p/>
+    <w:p>
+      <w:pPr>
+        <w:pStyle w:val="Heading1"/>
+      </w:pPr>
+      <w:r>
+        <w:t>Link to a script file</w:t>
+      </w:r>
+    </w:p>
+    <w:p>
+      <w:r>
+        <w:t>To start out with one of the most important things is to make sure that your html file is linked to a script file.</w:t>
+      </w:r>
+      <w:r>
+        <w:t xml:space="preserve"> You want to do this in the head tag underneath your title</w:t>
+      </w:r>
+    </w:p>
+    <w:p>
+      <w:r>
+        <w:t xml:space="preserve">to link to a script file, we use the word script in angle braces. Then we shorten the word source to just 3 letters. </w:t>
+      </w:r>
+    </w:p>
+    <w:p>
+      <w:pPr>
+        <w:rPr>
+          <w:b/>
+          <w:bCs/>
+          <w:color w:val="2F5496" w:themeColor="accent1" w:themeShade="BF"/>
+          <w:sz w:val="40"/>
+          <w:szCs w:val="40"/>
+        </w:rPr>
+      </w:pPr>
+      <w:proofErr w:type="spellStart"/>
+      <w:r>
+        <w:rPr>
+          <w:b/>
+          <w:bCs/>
+          <w:color w:val="2F5496" w:themeColor="accent1" w:themeShade="BF"/>
+          <w:sz w:val="40"/>
+          <w:szCs w:val="40"/>
+        </w:rPr>
+        <w:t>src</w:t>
+      </w:r>
+      <w:proofErr w:type="spellEnd"/>
+    </w:p>
+    <w:p>
+      <w:pPr>
+        <w:rPr>
+          <w:b/>
+          <w:bCs/>
+          <w:color w:val="2F5496" w:themeColor="accent1" w:themeShade="BF"/>
+          <w:sz w:val="40"/>
+          <w:szCs w:val="40"/>
+        </w:rPr>
+      </w:pPr>
+      <w:r>
+        <w:t xml:space="preserve">we use an equal sign and inside quotation marks we use the name of the script file with the extension of </w:t>
+      </w:r>
+      <w:r>
+        <w:rPr>
+          <w:b/>
+          <w:bCs/>
+          <w:color w:val="2F5496" w:themeColor="accent1" w:themeShade="BF"/>
+          <w:sz w:val="40"/>
+          <w:szCs w:val="40"/>
+        </w:rPr>
+        <w:t>.</w:t>
+      </w:r>
+      <w:proofErr w:type="spellStart"/>
+      <w:r>
+        <w:rPr>
+          <w:b/>
+          <w:bCs/>
+          <w:color w:val="2F5496" w:themeColor="accent1" w:themeShade="BF"/>
+          <w:sz w:val="40"/>
+          <w:szCs w:val="40"/>
+        </w:rPr>
+        <w:t>js</w:t>
+      </w:r>
+      <w:proofErr w:type="spellEnd"/>
+    </w:p>
+    <w:p>
+      <w:r>
+        <w:rPr>
+          <w:rStyle w:val="BigDarkBoldChar"/>
+        </w:rPr>
+        <w:t>defer:</w:t>
+      </w:r>
+      <w:r>
+        <w:t xml:space="preserve"> after the script file, you will see the word defer-</w:t>
+      </w:r>
+    </w:p>
+    <w:p>
+      <w:pPr>
+        <w:rPr>
+          <w:lang w:val="en"/>
+        </w:rPr>
+      </w:pPr>
+      <w:r>
+        <w:rPr>
+          <w:lang w:val="en"/>
+        </w:rPr>
+        <w:t>If the </w:t>
+      </w:r>
+      <w:r>
+        <w:rPr>
+          <w:b/>
+          <w:bCs/>
+          <w:lang w:val="en"/>
+        </w:rPr>
+        <w:t>defer</w:t>
+      </w:r>
+      <w:r>
+        <w:rPr>
+          <w:lang w:val="en"/>
+        </w:rPr>
+        <w:t> attribute is set, it specifies that the </w:t>
+      </w:r>
+      <w:r>
+        <w:rPr>
+          <w:b/>
+          <w:bCs/>
+          <w:lang w:val="en"/>
+        </w:rPr>
+        <w:t>script</w:t>
+      </w:r>
+      <w:r>
+        <w:rPr>
+          <w:lang w:val="en"/>
+        </w:rPr>
+        <w:t xml:space="preserve"> is downloaded in parallel to </w:t>
+      </w:r>
+      <w:r>
+        <w:rPr>
+          <w:lang w:val="en"/>
+        </w:rPr>
+        <w:t>analyzing or (parsing)</w:t>
+      </w:r>
+      <w:r>
+        <w:rPr>
+          <w:lang w:val="en"/>
+        </w:rPr>
+        <w:t xml:space="preserve"> the page, and executed after the page has finished </w:t>
+      </w:r>
+      <w:r>
+        <w:rPr>
+          <w:lang w:val="en"/>
+        </w:rPr>
+        <w:t>analyzing (</w:t>
+      </w:r>
+      <w:r>
+        <w:rPr>
+          <w:lang w:val="en"/>
+        </w:rPr>
+        <w:t>parsing</w:t>
+      </w:r>
+      <w:r>
+        <w:rPr>
+          <w:lang w:val="en"/>
+        </w:rPr>
+        <w:t>)</w:t>
+      </w:r>
+      <w:r>
+        <w:rPr>
+          <w:lang w:val="en"/>
+        </w:rPr>
+        <w:t>.</w:t>
+      </w:r>
+    </w:p>
+    <w:p/>
+    <w:p>
+      <w:r>
+        <w:drawing>
+          <wp:inline distT="0" distB="0" distL="0" distR="0" wp14:anchorId="736F9C43" wp14:editId="747DE341">
+            <wp:extent cx="5943600" cy="2132330"/>
+            <wp:effectExtent l="0" t="0" r="0" b="1270"/>
+            <wp:docPr id="2054887937" name="Picture 1"/>
+            <wp:cNvGraphicFramePr>
+              <a:graphicFrameLocks xmlns:a="http://schemas.openxmlformats.org/drawingml/2006/main" noChangeAspect="1"/>
+            </wp:cNvGraphicFramePr>
+            <a:graphic xmlns:a="http://schemas.openxmlformats.org/drawingml/2006/main">
+              <a:graphicData uri="http://schemas.openxmlformats.org/drawingml/2006/picture">
+                <pic:pic xmlns:pic="http://schemas.openxmlformats.org/drawingml/2006/picture">
+                  <pic:nvPicPr>
+                    <pic:cNvPr id="2054887937" name=""/>
                     <pic:cNvPicPr/>
                   </pic:nvPicPr>
                   <pic:blipFill>
-                    <a:blip r:embed="rId7"/>
+                    <a:blip r:embed="rId8"/>
                     <a:stretch>
                       <a:fillRect/>
                     </a:stretch>
@@ -389,7 +425,366 @@
                   <pic:spPr>
                     <a:xfrm>
                       <a:off x="0" y="0"/>
-                      <a:ext cx="7333106" cy="1116418"/>
+                      <a:ext cx="5943600" cy="2132330"/>
+                    </a:xfrm>
+                    <a:prstGeom prst="rect">
+                      <a:avLst/>
+                    </a:prstGeom>
+                  </pic:spPr>
+                </pic:pic>
+              </a:graphicData>
+            </a:graphic>
+          </wp:inline>
+        </w:drawing>
+      </w:r>
+    </w:p>
+    <w:p/>
+    <w:p>
+      <w:pPr>
+        <w:pStyle w:val="BoldTeal"/>
+      </w:pPr>
+      <w:r>
+        <w:t xml:space="preserve">The script file </w:t>
+      </w:r>
+    </w:p>
+    <w:p>
+      <w:r>
+        <w:t xml:space="preserve">You will now need to create a script file. </w:t>
+      </w:r>
+    </w:p>
+    <w:p>
+      <w:r>
+        <w:t>Inside of Visual Studio Code:</w:t>
+      </w:r>
+    </w:p>
+    <w:p>
+      <w:r>
+        <w:lastRenderedPageBreak/>
+        <w:t>New file</w:t>
+      </w:r>
+    </w:p>
+    <w:p>
+      <w:r>
+        <w:t>Name your new file</w:t>
+      </w:r>
+    </w:p>
+    <w:p>
+      <w:pPr>
+        <w:pStyle w:val="BoldTeal"/>
+      </w:pPr>
+      <w:r>
+        <w:t>script.js</w:t>
+      </w:r>
+    </w:p>
+    <w:p>
+      <w:pPr>
+        <w:pStyle w:val="BoldTeal"/>
+      </w:pPr>
+      <w:r>
+        <w:drawing>
+          <wp:inline distT="0" distB="0" distL="0" distR="0" wp14:anchorId="340EB770" wp14:editId="4097D1C3">
+            <wp:extent cx="5943600" cy="2007235"/>
+            <wp:effectExtent l="0" t="0" r="0" b="0"/>
+            <wp:docPr id="900741859" name="Picture 1"/>
+            <wp:cNvGraphicFramePr>
+              <a:graphicFrameLocks xmlns:a="http://schemas.openxmlformats.org/drawingml/2006/main" noChangeAspect="1"/>
+            </wp:cNvGraphicFramePr>
+            <a:graphic xmlns:a="http://schemas.openxmlformats.org/drawingml/2006/main">
+              <a:graphicData uri="http://schemas.openxmlformats.org/drawingml/2006/picture">
+                <pic:pic xmlns:pic="http://schemas.openxmlformats.org/drawingml/2006/picture">
+                  <pic:nvPicPr>
+                    <pic:cNvPr id="900741859" name=""/>
+                    <pic:cNvPicPr/>
+                  </pic:nvPicPr>
+                  <pic:blipFill>
+                    <a:blip r:embed="rId9"/>
+                    <a:stretch>
+                      <a:fillRect/>
+                    </a:stretch>
+                  </pic:blipFill>
+                  <pic:spPr>
+                    <a:xfrm>
+                      <a:off x="0" y="0"/>
+                      <a:ext cx="5943600" cy="2007235"/>
+                    </a:xfrm>
+                    <a:prstGeom prst="rect">
+                      <a:avLst/>
+                    </a:prstGeom>
+                  </pic:spPr>
+                </pic:pic>
+              </a:graphicData>
+            </a:graphic>
+          </wp:inline>
+        </w:drawing>
+      </w:r>
+    </w:p>
+    <w:p>
+      <w:pPr>
+        <w:pStyle w:val="Heading1"/>
+      </w:pPr>
+      <w:r>
+        <w:t>Messing with the body of the document</w:t>
+      </w:r>
+    </w:p>
+    <w:p>
+      <w:r>
+        <w:t xml:space="preserve">if we create a </w:t>
+      </w:r>
+      <w:r>
+        <w:rPr>
+          <w:rStyle w:val="BlueBoldenChar"/>
+          <w:rFonts w:eastAsiaTheme="minorHAnsi"/>
+        </w:rPr>
+        <w:t>constant,</w:t>
+      </w:r>
+      <w:r>
+        <w:t xml:space="preserve"> it is a type of variable that cannot be messed with. Which means it does not change like a regular variable does. This means that, and it always means that. So, we are going to create a </w:t>
+      </w:r>
+      <w:r>
+        <w:rPr>
+          <w:rStyle w:val="BoldMaroonListChar"/>
+        </w:rPr>
+        <w:t xml:space="preserve">constant </w:t>
+      </w:r>
+      <w:r>
+        <w:t xml:space="preserve">called </w:t>
+      </w:r>
+      <w:r>
+        <w:rPr>
+          <w:rStyle w:val="BlueBoldenChar"/>
+          <w:rFonts w:eastAsiaTheme="minorHAnsi"/>
+        </w:rPr>
+        <w:t>body</w:t>
+      </w:r>
+      <w:r>
+        <w:t xml:space="preserve"> and set it to something, and that something is what body will always mean in this document. Because we said so.</w:t>
+      </w:r>
+    </w:p>
+    <w:p>
+      <w:r>
+        <w:rPr>
+          <w:rStyle w:val="BigDarkBoldChar"/>
+        </w:rPr>
+        <w:t>Append:</w:t>
+      </w:r>
+      <w:r>
+        <w:t xml:space="preserve"> </w:t>
+      </w:r>
+      <w:r>
+        <w:rPr>
+          <w:rStyle w:val="BlueBoldenChar"/>
+          <w:rFonts w:eastAsiaTheme="minorHAnsi"/>
+        </w:rPr>
+        <w:t>append</w:t>
+      </w:r>
+      <w:r>
+        <w:t xml:space="preserve"> is the method that we use to add elements to the body. So, every time we say the word </w:t>
+      </w:r>
+      <w:r>
+        <w:rPr>
+          <w:rStyle w:val="BlueBoldenChar"/>
+          <w:rFonts w:eastAsiaTheme="minorHAnsi"/>
+        </w:rPr>
+        <w:t>append</w:t>
+      </w:r>
+      <w:r>
+        <w:t xml:space="preserve">, we are adding something to the body. </w:t>
+      </w:r>
+    </w:p>
+    <w:p>
+      <w:r>
+        <w:drawing>
+          <wp:inline distT="0" distB="0" distL="0" distR="0" wp14:anchorId="4D399B4F" wp14:editId="3607F9FF">
+            <wp:extent cx="3943900" cy="1305107"/>
+            <wp:effectExtent l="0" t="0" r="0" b="9525"/>
+            <wp:docPr id="438777824" name="Picture 1"/>
+            <wp:cNvGraphicFramePr>
+              <a:graphicFrameLocks xmlns:a="http://schemas.openxmlformats.org/drawingml/2006/main" noChangeAspect="1"/>
+            </wp:cNvGraphicFramePr>
+            <a:graphic xmlns:a="http://schemas.openxmlformats.org/drawingml/2006/main">
+              <a:graphicData uri="http://schemas.openxmlformats.org/drawingml/2006/picture">
+                <pic:pic xmlns:pic="http://schemas.openxmlformats.org/drawingml/2006/picture">
+                  <pic:nvPicPr>
+                    <pic:cNvPr id="438777824" name=""/>
+                    <pic:cNvPicPr/>
+                  </pic:nvPicPr>
+                  <pic:blipFill>
+                    <a:blip r:embed="rId10"/>
+                    <a:stretch>
+                      <a:fillRect/>
+                    </a:stretch>
+                  </pic:blipFill>
+                  <pic:spPr>
+                    <a:xfrm>
+                      <a:off x="0" y="0"/>
+                      <a:ext cx="3943900" cy="1305107"/>
+                    </a:xfrm>
+                    <a:prstGeom prst="rect">
+                      <a:avLst/>
+                    </a:prstGeom>
+                  </pic:spPr>
+                </pic:pic>
+              </a:graphicData>
+            </a:graphic>
+          </wp:inline>
+        </w:drawing>
+      </w:r>
+    </w:p>
+    <w:p/>
+    <w:p/>
+    <w:p>
+      <w:r>
+        <w:lastRenderedPageBreak/>
+        <w:t xml:space="preserve">With using just </w:t>
+      </w:r>
+      <w:r>
+        <w:rPr>
+          <w:rStyle w:val="BlueBoldenChar"/>
+          <w:rFonts w:eastAsiaTheme="minorHAnsi"/>
+        </w:rPr>
+        <w:t>append</w:t>
+      </w:r>
+      <w:r>
+        <w:t>, we can append a string</w:t>
+      </w:r>
+      <w:r>
+        <w:t>; however, t</w:t>
+      </w:r>
+      <w:r>
+        <w:t xml:space="preserve">here is also </w:t>
+      </w:r>
+      <w:r>
+        <w:rPr>
+          <w:rStyle w:val="BlueBoldenChar"/>
+          <w:rFonts w:eastAsiaTheme="minorHAnsi"/>
+        </w:rPr>
+        <w:t>append child</w:t>
+      </w:r>
+      <w:r>
+        <w:t xml:space="preserve">, but </w:t>
+      </w:r>
+      <w:r>
+        <w:t xml:space="preserve">append child will not allow you to append text. </w:t>
+      </w:r>
+      <w:r>
+        <w:t xml:space="preserve"> With append child, you will need a node. Such as, a div or a span or an anchor tag. Those things will work with append child.</w:t>
+      </w:r>
+    </w:p>
+    <w:p>
+      <w:r>
+        <w:t>But t</w:t>
+      </w:r>
+      <w:r>
+        <w:t xml:space="preserve">he simple </w:t>
+      </w:r>
+      <w:r>
+        <w:rPr>
+          <w:rStyle w:val="BlueBoldenChar"/>
+          <w:rFonts w:eastAsiaTheme="minorHAnsi"/>
+        </w:rPr>
+        <w:t>append</w:t>
+      </w:r>
+      <w:r>
+        <w:t xml:space="preserve"> method will also allow you to append multiple things, separated by commas and all text in the individual sections must be surrounded by quotation marks.</w:t>
+      </w:r>
+    </w:p>
+    <w:p>
+      <w:r>
+        <w:t>If you have the extension for “Go Live,” you can now hit the button on the bottom of the Visual Studio App to see what you did on the browser</w:t>
+      </w:r>
+    </w:p>
+    <w:p>
+      <w:pPr>
+        <w:ind w:hanging="990"/>
+      </w:pPr>
+    </w:p>
+    <w:p>
+      <w:pPr>
+        <w:ind w:firstLine="810"/>
+      </w:pPr>
+      <w:r>
+        <w:drawing>
+          <wp:inline distT="0" distB="0" distL="0" distR="0" wp14:anchorId="4FEC255C" wp14:editId="316207E6">
+            <wp:extent cx="1448002" cy="800212"/>
+            <wp:effectExtent l="0" t="0" r="0" b="0"/>
+            <wp:docPr id="864744499" name="Picture 1"/>
+            <wp:cNvGraphicFramePr>
+              <a:graphicFrameLocks xmlns:a="http://schemas.openxmlformats.org/drawingml/2006/main" noChangeAspect="1"/>
+            </wp:cNvGraphicFramePr>
+            <a:graphic xmlns:a="http://schemas.openxmlformats.org/drawingml/2006/main">
+              <a:graphicData uri="http://schemas.openxmlformats.org/drawingml/2006/picture">
+                <pic:pic xmlns:pic="http://schemas.openxmlformats.org/drawingml/2006/picture">
+                  <pic:nvPicPr>
+                    <pic:cNvPr id="864744499" name=""/>
+                    <pic:cNvPicPr/>
+                  </pic:nvPicPr>
+                  <pic:blipFill>
+                    <a:blip r:embed="rId11"/>
+                    <a:stretch>
+                      <a:fillRect/>
+                    </a:stretch>
+                  </pic:blipFill>
+                  <pic:spPr>
+                    <a:xfrm>
+                      <a:off x="0" y="0"/>
+                      <a:ext cx="1448002" cy="800212"/>
+                    </a:xfrm>
+                    <a:prstGeom prst="rect">
+                      <a:avLst/>
+                    </a:prstGeom>
+                  </pic:spPr>
+                </pic:pic>
+              </a:graphicData>
+            </a:graphic>
+          </wp:inline>
+        </w:drawing>
+      </w:r>
+    </w:p>
+    <w:p>
+      <w:r>
+        <w:t xml:space="preserve">This is using our simple </w:t>
+      </w:r>
+      <w:r>
+        <w:rPr>
+          <w:rStyle w:val="BlueBoldenChar"/>
+          <w:rFonts w:eastAsiaTheme="minorHAnsi"/>
+        </w:rPr>
+        <w:t>append</w:t>
+      </w:r>
+      <w:r>
+        <w:t xml:space="preserve"> method, because if you were to try append child, you would show nothing, and only get an error.</w:t>
+      </w:r>
+    </w:p>
+    <w:p>
+      <w:pPr>
+        <w:ind w:hanging="990"/>
+      </w:pPr>
+      <w:r>
+        <w:drawing>
+          <wp:inline distT="0" distB="0" distL="0" distR="0" wp14:anchorId="792000A5" wp14:editId="05FE32FD">
+            <wp:extent cx="6886575" cy="1606868"/>
+            <wp:effectExtent l="38100" t="38100" r="85725" b="88900"/>
+            <wp:docPr id="97829475" name="Picture 1"/>
+            <wp:cNvGraphicFramePr>
+              <a:graphicFrameLocks xmlns:a="http://schemas.openxmlformats.org/drawingml/2006/main" noChangeAspect="1"/>
+            </wp:cNvGraphicFramePr>
+            <a:graphic xmlns:a="http://schemas.openxmlformats.org/drawingml/2006/main">
+              <a:graphicData uri="http://schemas.openxmlformats.org/drawingml/2006/picture">
+                <pic:pic xmlns:pic="http://schemas.openxmlformats.org/drawingml/2006/picture">
+                  <pic:nvPicPr>
+                    <pic:cNvPr id="97829475" name=""/>
+                    <pic:cNvPicPr/>
+                  </pic:nvPicPr>
+                  <pic:blipFill>
+                    <a:blip r:embed="rId12"/>
+                    <a:stretch>
+                      <a:fillRect/>
+                    </a:stretch>
+                  </pic:blipFill>
+                  <pic:spPr>
+                    <a:xfrm>
+                      <a:off x="0" y="0"/>
+                      <a:ext cx="6893005" cy="1608368"/>
                     </a:xfrm>
                     <a:prstGeom prst="rect">
                       <a:avLst/>
@@ -417,52 +812,11 @@
       </w:r>
     </w:p>
     <w:p>
-      <w:r>
-        <w:t>Start here</w:t>
-      </w:r>
-    </w:p>
-    <w:p>
-      <w:r>
-        <w:rPr>
-          <w:noProof/>
-        </w:rPr>
-        <w:drawing>
-          <wp:inline distT="0" distB="0" distL="0" distR="0" wp14:anchorId="6BE12664" wp14:editId="378ABD6B">
-            <wp:extent cx="3801005" cy="1105054"/>
-            <wp:effectExtent l="0" t="0" r="9525" b="0"/>
-            <wp:docPr id="1789541028" name="Picture 1"/>
-            <wp:cNvGraphicFramePr>
-              <a:graphicFrameLocks xmlns:a="http://schemas.openxmlformats.org/drawingml/2006/main" noChangeAspect="1"/>
-            </wp:cNvGraphicFramePr>
-            <a:graphic xmlns:a="http://schemas.openxmlformats.org/drawingml/2006/main">
-              <a:graphicData uri="http://schemas.openxmlformats.org/drawingml/2006/picture">
-                <pic:pic xmlns:pic="http://schemas.openxmlformats.org/drawingml/2006/picture">
-                  <pic:nvPicPr>
-                    <pic:cNvPr id="1789541028" name=""/>
-                    <pic:cNvPicPr/>
-                  </pic:nvPicPr>
-                  <pic:blipFill>
-                    <a:blip r:embed="rId8"/>
-                    <a:stretch>
-                      <a:fillRect/>
-                    </a:stretch>
-                  </pic:blipFill>
-                  <pic:spPr>
-                    <a:xfrm>
-                      <a:off x="0" y="0"/>
-                      <a:ext cx="3801005" cy="1105054"/>
-                    </a:xfrm>
-                    <a:prstGeom prst="rect">
-                      <a:avLst/>
-                    </a:prstGeom>
-                  </pic:spPr>
-                </pic:pic>
-              </a:graphicData>
-            </a:graphic>
-          </wp:inline>
-        </w:drawing>
-      </w:r>
-    </w:p>
+      <w:pPr>
+        <w:ind w:hanging="990"/>
+      </w:pPr>
+    </w:p>
+    <w:p/>
     <w:p/>
     <w:p/>
     <w:p/>
@@ -1274,6 +1628,7 @@
   <w:style w:type="character" w:default="1" w:styleId="DefaultParagraphFont">
     <w:name w:val="Default Paragraph Font"/>
     <w:uiPriority w:val="1"/>
+    <w:semiHidden/>
     <w:unhideWhenUsed/>
   </w:style>
   <w:style w:type="table" w:default="1" w:styleId="TableNormal">

</xml_diff>